<commit_message>
add phase 2 stuff
</commit_message>
<xml_diff>
--- a/phase2.docx
+++ b/phase2.docx
@@ -1,6 +1,6 @@
 
 <file path=word/document.xml><?xml version="1.0" encoding="utf-8"?>
-<w:document xmlns:wpc="http://schemas.microsoft.com/office/word/2010/wordprocessingCanvas" xmlns:cx="http://schemas.microsoft.com/office/drawing/2014/chartex" xmlns:cx1="http://schemas.microsoft.com/office/drawing/2015/9/8/chartex" xmlns:cx2="http://schemas.microsoft.com/office/drawing/2015/10/21/chartex" xmlns:cx3="http://schemas.microsoft.com/office/drawing/2016/5/9/chartex" xmlns:cx4="http://schemas.microsoft.com/office/drawing/2016/5/10/chartex" xmlns:cx5="http://schemas.microsoft.com/office/drawing/2016/5/11/chartex" xmlns:cx6="http://schemas.microsoft.com/office/drawing/2016/5/12/chartex" xmlns:cx7="http://schemas.microsoft.com/office/drawing/2016/5/13/chartex" xmlns:cx8="http://schemas.microsoft.com/office/drawing/2016/5/14/chartex" xmlns:mc="http://schemas.openxmlformats.org/markup-compatibility/2006" xmlns:aink="http://schemas.microsoft.com/office/drawing/2016/ink" xmlns:am3d="http://schemas.microsoft.com/office/drawing/2017/model3d" xmlns:o="urn:schemas-microsoft-com:office:office" xmlns:r="http://schemas.openxmlformats.org/officeDocument/2006/relationships" xmlns:m="http://schemas.openxmlformats.org/officeDocument/2006/math" xmlns:v="urn:schemas-microsoft-com:vml" xmlns:wp14="http://schemas.microsoft.com/office/word/2010/wordprocessingDrawing" xmlns:wp="http://schemas.openxmlformats.org/drawingml/2006/wordprocessingDrawing" xmlns:w10="urn:schemas-microsoft-com:office:word" xmlns:w="http://schemas.openxmlformats.org/wordprocessingml/2006/main" xmlns:w14="http://schemas.microsoft.com/office/word/2010/wordml" xmlns:w15="http://schemas.microsoft.com/office/word/2012/wordml" xmlns:w16cid="http://schemas.microsoft.com/office/word/2016/wordml/cid" xmlns:w16se="http://schemas.microsoft.com/office/word/2015/wordml/symex" xmlns:wpg="http://schemas.microsoft.com/office/word/2010/wordprocessingGroup" xmlns:wpi="http://schemas.microsoft.com/office/word/2010/wordprocessingInk" xmlns:wne="http://schemas.microsoft.com/office/word/2006/wordml" xmlns:wps="http://schemas.microsoft.com/office/word/2010/wordprocessingShape" mc:Ignorable="w14 w15 w16se w16cid wp14">
+<w:document xmlns:wpc="http://schemas.microsoft.com/office/word/2010/wordprocessingCanvas" xmlns:cx="http://schemas.microsoft.com/office/drawing/2014/chartex" xmlns:mc="http://schemas.openxmlformats.org/markup-compatibility/2006" xmlns:o="urn:schemas-microsoft-com:office:office" xmlns:r="http://schemas.openxmlformats.org/officeDocument/2006/relationships" xmlns:m="http://schemas.openxmlformats.org/officeDocument/2006/math" xmlns:v="urn:schemas-microsoft-com:vml" xmlns:wp14="http://schemas.microsoft.com/office/word/2010/wordprocessingDrawing" xmlns:wp="http://schemas.openxmlformats.org/drawingml/2006/wordprocessingDrawing" xmlns:w10="urn:schemas-microsoft-com:office:word" xmlns:w="http://schemas.openxmlformats.org/wordprocessingml/2006/main" xmlns:w14="http://schemas.microsoft.com/office/word/2010/wordml" xmlns:w15="http://schemas.microsoft.com/office/word/2012/wordml" xmlns:w16se="http://schemas.microsoft.com/office/word/2015/wordml/symex" xmlns:wpg="http://schemas.microsoft.com/office/word/2010/wordprocessingGroup" xmlns:wpi="http://schemas.microsoft.com/office/word/2010/wordprocessingInk" xmlns:wne="http://schemas.microsoft.com/office/word/2006/wordml" xmlns:wps="http://schemas.microsoft.com/office/word/2010/wordprocessingShape" mc:Ignorable="w14 w15 w16se wp14">
   <w:body>
     <w:p>
       <w:pPr>
@@ -905,23 +905,7 @@
           <w:sz w:val="18"/>
           <w:szCs w:val="18"/>
         </w:rPr>
-        <w:t xml:space="preserve">[ other statements after </w:t>
-      </w:r>
-      <w:r>
-        <w:rPr>
-          <w:rFonts w:ascii="Courier New" w:hAnsi="Courier New" w:cs="Courier New"/>
-          <w:sz w:val="18"/>
-          <w:szCs w:val="18"/>
-        </w:rPr>
-        <w:t>if-else</w:t>
-      </w:r>
-      <w:r>
-        <w:rPr>
-          <w:rFonts w:ascii="Courier New" w:hAnsi="Courier New" w:cs="Courier New"/>
-          <w:sz w:val="18"/>
-          <w:szCs w:val="18"/>
-        </w:rPr>
-        <w:t xml:space="preserve"> </w:t>
+        <w:t xml:space="preserve">[ other statements after if-else </w:t>
       </w:r>
       <w:proofErr w:type="gramStart"/>
       <w:r>
@@ -1204,7 +1188,13 @@
         <w:rPr>
           <w:rFonts w:ascii="Courier New" w:hAnsi="Courier New" w:cs="Courier New"/>
         </w:rPr>
-        <w:t>Inside = 500; // THIS IS ILLEGAL STATEMENT</w:t>
+        <w:t>i</w:t>
+      </w:r>
+      <w:r>
+        <w:rPr>
+          <w:rFonts w:ascii="Courier New" w:hAnsi="Courier New" w:cs="Courier New"/>
+        </w:rPr>
+        <w:t>nside = 500; // THIS IS ILLEGAL STATEMENT</w:t>
       </w:r>
     </w:p>
     <w:p>
@@ -1279,21 +1269,7 @@
         <w:rPr>
           <w:rFonts w:ascii="Courier New" w:hAnsi="Courier New" w:cs="Courier New"/>
         </w:rPr>
-        <w:t>function m1</w:t>
-      </w:r>
-      <w:proofErr w:type="gramStart"/>
-      <w:r>
-        <w:rPr>
-          <w:rFonts w:ascii="Courier New" w:hAnsi="Courier New" w:cs="Courier New"/>
-        </w:rPr>
-        <w:t>(){</w:t>
-      </w:r>
-      <w:proofErr w:type="gramEnd"/>
-      <w:r>
-        <w:rPr>
-          <w:rFonts w:ascii="Courier New" w:hAnsi="Courier New" w:cs="Courier New"/>
-        </w:rPr>
-        <w:t>}</w:t>
+        <w:t>function m1(){}</w:t>
       </w:r>
       <w:r>
         <w:rPr>
@@ -1439,6 +1415,8 @@
       <w:r>
         <w:rPr>
           <w:rFonts w:cstheme="minorHAnsi"/>
+          <w:b/>
+          <w:bCs/>
         </w:rPr>
         <w:t>WORD</w:t>
       </w:r>
@@ -1451,7 +1429,229 @@
       </w:pPr>
       <w:r>
         <w:rPr>
-          <w:rFonts w:cstheme="minorHAnsi"/>
+          <w:noProof/>
+        </w:rPr>
+        <w:drawing>
+          <wp:inline distT="0" distB="0" distL="0" distR="0" wp14:anchorId="5B6D846B" wp14:editId="6E156A16">
+            <wp:extent cx="4572000" cy="6096000"/>
+            <wp:effectExtent l="0" t="0" r="0" b="0"/>
+            <wp:docPr id="1" name="Picture 1" descr="https://scontent-ort2-1.xx.fbcdn.net/v/t34.0-12/28236692_10210032524682667_707145029_n.jpg?oh=dab122adf525fbd3f18bf5e61d50c420&amp;oe=5A9387F5"/>
+            <wp:cNvGraphicFramePr>
+              <a:graphicFrameLocks xmlns:a="http://schemas.openxmlformats.org/drawingml/2006/main" noChangeAspect="1"/>
+            </wp:cNvGraphicFramePr>
+            <a:graphic xmlns:a="http://schemas.openxmlformats.org/drawingml/2006/main">
+              <a:graphicData uri="http://schemas.openxmlformats.org/drawingml/2006/picture">
+                <pic:pic xmlns:pic="http://schemas.openxmlformats.org/drawingml/2006/picture">
+                  <pic:nvPicPr>
+                    <pic:cNvPr id="0" name="Picture 1" descr="https://scontent-ort2-1.xx.fbcdn.net/v/t34.0-12/28236692_10210032524682667_707145029_n.jpg?oh=dab122adf525fbd3f18bf5e61d50c420&amp;oe=5A9387F5"/>
+                    <pic:cNvPicPr>
+                      <a:picLocks noChangeAspect="1" noChangeArrowheads="1"/>
+                    </pic:cNvPicPr>
+                  </pic:nvPicPr>
+                  <pic:blipFill>
+                    <a:blip r:embed="rId7">
+                      <a:extLst>
+                        <a:ext uri="{28A0092B-C50C-407E-A947-70E740481C1C}">
+                          <a14:useLocalDpi xmlns:a14="http://schemas.microsoft.com/office/drawing/2010/main" val="0"/>
+                        </a:ext>
+                      </a:extLst>
+                    </a:blip>
+                    <a:srcRect/>
+                    <a:stretch>
+                      <a:fillRect/>
+                    </a:stretch>
+                  </pic:blipFill>
+                  <pic:spPr bwMode="auto">
+                    <a:xfrm>
+                      <a:off x="0" y="0"/>
+                      <a:ext cx="4572000" cy="6096000"/>
+                    </a:xfrm>
+                    <a:prstGeom prst="rect">
+                      <a:avLst/>
+                    </a:prstGeom>
+                    <a:noFill/>
+                    <a:ln>
+                      <a:noFill/>
+                    </a:ln>
+                  </pic:spPr>
+                </pic:pic>
+              </a:graphicData>
+            </a:graphic>
+          </wp:inline>
+        </w:drawing>
+      </w:r>
+    </w:p>
+    <w:p>
+      <w:pPr>
+        <w:rPr>
+          <w:rFonts w:cstheme="minorHAnsi"/>
+        </w:rPr>
+      </w:pPr>
+    </w:p>
+    <w:p>
+      <w:pPr>
+        <w:rPr>
+          <w:rFonts w:cstheme="minorHAnsi"/>
+          <w:b/>
+          <w:bCs/>
+        </w:rPr>
+      </w:pPr>
+      <w:r>
+        <w:rPr>
+          <w:rFonts w:cstheme="minorHAnsi"/>
+        </w:rPr>
+        <w:br/>
+      </w:r>
+      <w:r>
+        <w:rPr>
+          <w:rFonts w:cstheme="minorHAnsi"/>
+        </w:rPr>
+        <w:br/>
+      </w:r>
+      <w:r>
+        <w:rPr>
+          <w:rFonts w:cstheme="minorHAnsi"/>
+        </w:rPr>
+        <w:br/>
+      </w:r>
+      <w:r>
+        <w:rPr>
+          <w:rFonts w:cstheme="minorHAnsi"/>
+        </w:rPr>
+        <w:lastRenderedPageBreak/>
+        <w:br/>
+      </w:r>
+      <w:r>
+        <w:rPr>
+          <w:rFonts w:cstheme="minorHAnsi"/>
+          <w:b/>
+          <w:bCs/>
+        </w:rPr>
+        <w:t>Language description:</w:t>
+      </w:r>
+    </w:p>
+    <w:p>
+      <w:pPr>
+        <w:rPr>
+          <w:rFonts w:cstheme="minorHAnsi"/>
+        </w:rPr>
+      </w:pPr>
+      <w:r>
+        <w:rPr>
+          <w:rFonts w:cstheme="minorHAnsi"/>
+        </w:rPr>
+        <w:t>WORD is a string that starts with a valid character and N number of other characters, digits and underscores. CHAR is a collection of characters represented in the following Regular Expression:</w:t>
+      </w:r>
+    </w:p>
+    <w:p>
+      <w:pPr>
+        <w:rPr>
+          <w:rFonts w:ascii="Courier New" w:hAnsi="Courier New" w:cs="Courier New"/>
+        </w:rPr>
+      </w:pPr>
+      <w:r>
+        <w:rPr>
+          <w:rFonts w:ascii="Courier New" w:hAnsi="Courier New" w:cs="Courier New"/>
+        </w:rPr>
+        <w:t>(A|B|C|D|E|F|G|H|I|J|K|L|M|N|O|P|Q|R|S|T|U|V|W|X|Y|Z|a|b|c|d|e|f|g|h|i|j|k|l|m|n|o|p|q|r|s|t|u|v|w|x|y|z)</w:t>
+      </w:r>
+    </w:p>
+    <w:p>
+      <w:pPr>
+        <w:rPr>
+          <w:rFonts w:cstheme="minorHAnsi"/>
+        </w:rPr>
+      </w:pPr>
+      <w:r>
+        <w:rPr>
+          <w:rFonts w:cstheme="minorHAnsi"/>
+        </w:rPr>
+        <w:t>Digits/NUM are represented in the following regex:</w:t>
+      </w:r>
+      <w:r>
+        <w:rPr>
+          <w:rFonts w:cstheme="minorHAnsi"/>
+        </w:rPr>
+        <w:br/>
+      </w:r>
+      <w:r>
+        <w:rPr>
+          <w:rFonts w:ascii="Courier New" w:hAnsi="Courier New" w:cs="Courier New"/>
+        </w:rPr>
+        <w:t>(((0|1)|2|3|4|5|6|7)|8|9)</w:t>
+      </w:r>
+    </w:p>
+    <w:p>
+      <w:pPr>
+        <w:rPr>
+          <w:rFonts w:cstheme="minorHAnsi"/>
+        </w:rPr>
+      </w:pPr>
+      <w:r>
+        <w:rPr>
+          <w:rFonts w:cstheme="minorHAnsi"/>
+        </w:rPr>
+        <w:t xml:space="preserve">And UNDERSCORE is represented in the following regular expression: </w:t>
+      </w:r>
+      <w:r>
+        <w:rPr>
+          <w:rFonts w:ascii="Courier New" w:hAnsi="Courier New" w:cs="Courier New"/>
+        </w:rPr>
+        <w:t>(_)</w:t>
+      </w:r>
+    </w:p>
+    <w:p>
+      <w:pPr>
+        <w:rPr>
+          <w:rFonts w:cstheme="minorHAnsi"/>
+        </w:rPr>
+      </w:pPr>
+      <w:r>
+        <w:rPr>
+          <w:rFonts w:cstheme="minorHAnsi"/>
+        </w:rPr>
+        <w:t>Therefore: the language for the token WORD is represented in the following regex:</w:t>
+      </w:r>
+      <w:r>
+        <w:rPr>
+          <w:rFonts w:cstheme="minorHAnsi"/>
+        </w:rPr>
+        <w:br/>
+      </w:r>
+      <w:r>
+        <w:rPr>
+          <w:rFonts w:ascii="Courier New" w:hAnsi="Courier New" w:cs="Courier New"/>
+        </w:rPr>
+        <w:t>((A|B|C|D|E|F|G|H|I|J|K|L|M|N|O|P|Q|R|S|T|U|V|W|X|Y|Z|a|b|c|d|e|f|g|h|i|j|k|l|m|n|o|p|q|r|s|t|u|v|w|x|y|z)(((A|B|C|D|E|F|G|H|I|J|K|L|M|N|O|P|Q|R|S|T|U|V|W|X|Y|Z|a|b|c|d|e|f|g|h|i|j|k|l|m|n|o|p|q|r|s|t|u|v|w|x|y|z)|(((0|1)|2|3|4|5|6|7)|8|9)|_)*))</w:t>
+      </w:r>
+    </w:p>
+    <w:p>
+      <w:pPr>
+        <w:rPr>
+          <w:rFonts w:cstheme="minorHAnsi"/>
+        </w:rPr>
+      </w:pPr>
+    </w:p>
+    <w:p>
+      <w:pPr>
+        <w:rPr>
+          <w:rFonts w:cstheme="minorHAnsi"/>
+        </w:rPr>
+      </w:pPr>
+    </w:p>
+    <w:p>
+      <w:pPr>
+        <w:rPr>
+          <w:rFonts w:cstheme="minorHAnsi"/>
+          <w:b/>
+          <w:bCs/>
+        </w:rPr>
+      </w:pPr>
+      <w:r>
+        <w:rPr>
+          <w:rFonts w:cstheme="minorHAnsi"/>
+          <w:b/>
+          <w:bCs/>
         </w:rPr>
         <w:t>STRING-LITERAL</w:t>
       </w:r>
@@ -1466,33 +1666,465 @@
         <w:rPr>
           <w:rFonts w:cstheme="minorHAnsi"/>
         </w:rPr>
+        <w:pict w14:anchorId="193FFD3F">
+          <v:shapetype id="_x0000_t75" coordsize="21600,21600" o:spt="75" o:preferrelative="t" path="m@4@5l@4@11@9@11@9@5xe" filled="f" stroked="f">
+            <v:stroke joinstyle="miter"/>
+            <v:formulas>
+              <v:f eqn="if lineDrawn pixelLineWidth 0"/>
+              <v:f eqn="sum @0 1 0"/>
+              <v:f eqn="sum 0 0 @1"/>
+              <v:f eqn="prod @2 1 2"/>
+              <v:f eqn="prod @3 21600 pixelWidth"/>
+              <v:f eqn="prod @3 21600 pixelHeight"/>
+              <v:f eqn="sum @0 0 1"/>
+              <v:f eqn="prod @6 1 2"/>
+              <v:f eqn="prod @7 21600 pixelWidth"/>
+              <v:f eqn="sum @8 21600 0"/>
+              <v:f eqn="prod @7 21600 pixelHeight"/>
+              <v:f eqn="sum @10 21600 0"/>
+            </v:formulas>
+            <v:path o:extrusionok="f" gradientshapeok="t" o:connecttype="rect"/>
+            <o:lock v:ext="edit" aspectratio="t"/>
+          </v:shapetype>
+          <v:shape id="_x0000_i1027" type="#_x0000_t75" style="width:467.25pt;height:262.5pt">
+            <v:imagedata r:id="rId8" o:title="28460015_1502474256528088_1466109390_o"/>
+          </v:shape>
+        </w:pict>
+      </w:r>
+    </w:p>
+    <w:p>
+      <w:pPr>
+        <w:rPr>
+          <w:rFonts w:cstheme="minorHAnsi"/>
+        </w:rPr>
+      </w:pPr>
+    </w:p>
+    <w:p>
+      <w:pPr>
+        <w:rPr>
+          <w:rFonts w:cstheme="minorHAnsi"/>
+          <w:b/>
+          <w:bCs/>
+        </w:rPr>
+      </w:pPr>
+      <w:r>
+        <w:rPr>
+          <w:rFonts w:cstheme="minorHAnsi"/>
+          <w:b/>
+          <w:bCs/>
+        </w:rPr>
+        <w:lastRenderedPageBreak/>
+        <w:br/>
+      </w:r>
+      <w:r>
+        <w:rPr>
+          <w:rFonts w:cstheme="minorHAnsi"/>
+          <w:b/>
+          <w:bCs/>
+        </w:rPr>
+        <w:br/>
+      </w:r>
+      <w:r>
+        <w:rPr>
+          <w:rFonts w:cstheme="minorHAnsi"/>
+          <w:b/>
+          <w:bCs/>
+        </w:rPr>
+        <w:t>Language Description:</w:t>
+      </w:r>
+    </w:p>
+    <w:p>
+      <w:pPr>
+        <w:rPr>
+          <w:rFonts w:cstheme="minorHAnsi"/>
+        </w:rPr>
+      </w:pPr>
+      <w:r>
+        <w:rPr>
+          <w:rFonts w:cstheme="minorHAnsi"/>
+        </w:rPr>
+        <w:t>S</w:t>
+      </w:r>
+      <w:r>
+        <w:rPr>
+          <w:rFonts w:cstheme="minorHAnsi"/>
+        </w:rPr>
+        <w:t>tring literals are the any string that starts with ' or " and should end with ' or " respectively</w:t>
+      </w:r>
+      <w:r>
+        <w:rPr>
+          <w:rFonts w:cstheme="minorHAnsi"/>
+        </w:rPr>
+        <w:t xml:space="preserve"> and includes anything in between, including escaped characters</w:t>
+      </w:r>
+      <w:r>
+        <w:rPr>
+          <w:rFonts w:cstheme="minorHAnsi"/>
+        </w:rPr>
+        <w:t>.</w:t>
+      </w:r>
+    </w:p>
+    <w:p>
+      <w:pPr>
+        <w:rPr>
+          <w:rFonts w:cstheme="minorHAnsi"/>
+        </w:rPr>
+      </w:pPr>
+      <w:r>
+        <w:rPr>
+          <w:rFonts w:cstheme="minorHAnsi"/>
+        </w:rPr>
+        <w:t>Therefore: the language is represented in the following regular expression:</w:t>
+      </w:r>
+    </w:p>
+    <w:p>
+      <w:pPr>
+        <w:rPr>
+          <w:rFonts w:ascii="Courier New" w:hAnsi="Courier New" w:cs="Courier New"/>
+        </w:rPr>
+      </w:pPr>
+      <w:r>
+        <w:rPr>
+          <w:rFonts w:ascii="Courier New" w:hAnsi="Courier New" w:cs="Courier New"/>
+        </w:rPr>
+        <w:t>(('((?:[^\']|\')*)')|("((?:[^\"]|\")*)"))</w:t>
+      </w:r>
+    </w:p>
+    <w:p>
+      <w:pPr>
+        <w:rPr>
+          <w:rFonts w:cstheme="minorHAnsi"/>
+        </w:rPr>
+      </w:pPr>
+      <w:r>
+        <w:rPr>
+          <w:rFonts w:cstheme="minorHAnsi"/>
+        </w:rPr>
+        <w:t xml:space="preserve">Note: since this language accepts almost all possible data in between the quotes, defining a specific language is not accurate. </w:t>
+      </w:r>
+    </w:p>
+    <w:p>
+      <w:pPr>
+        <w:rPr>
+          <w:rFonts w:cstheme="minorHAnsi"/>
+        </w:rPr>
+      </w:pPr>
+    </w:p>
+    <w:p>
+      <w:pPr>
+        <w:rPr>
+          <w:rFonts w:cstheme="minorHAnsi"/>
+          <w:b/>
+          <w:bCs/>
+        </w:rPr>
+      </w:pPr>
+      <w:r>
+        <w:rPr>
+          <w:rFonts w:cstheme="minorHAnsi"/>
+          <w:b/>
+          <w:bCs/>
+        </w:rPr>
         <w:t>OPERATOR</w:t>
       </w:r>
-    </w:p>
-    <w:p>
-      <w:pPr>
-        <w:rPr>
-          <w:rFonts w:cstheme="minorHAnsi"/>
-        </w:rPr>
-      </w:pPr>
-      <w:r>
-        <w:rPr>
-          <w:rFonts w:cstheme="minorHAnsi"/>
+      <w:r>
+        <w:rPr>
+          <w:rFonts w:cstheme="minorHAnsi"/>
+          <w:b/>
+          <w:bCs/>
+        </w:rPr>
+        <w:t xml:space="preserve"> and </w:t>
+      </w:r>
+      <w:r>
+        <w:rPr>
+          <w:rFonts w:cstheme="minorHAnsi"/>
+          <w:b/>
+          <w:bCs/>
         </w:rPr>
         <w:t>PUNCTUATOR</w:t>
       </w:r>
+    </w:p>
+    <w:p>
+      <w:pPr>
+        <w:rPr>
+          <w:rFonts w:cstheme="minorHAnsi"/>
+          <w:b/>
+          <w:bCs/>
+        </w:rPr>
+      </w:pPr>
+    </w:p>
+    <w:p>
+      <w:pPr>
+        <w:rPr>
+          <w:noProof/>
+        </w:rPr>
+      </w:pPr>
+      <w:r>
+        <w:rPr>
+          <w:noProof/>
+        </w:rPr>
+        <w:drawing>
+          <wp:anchor distT="0" distB="0" distL="114300" distR="114300" simplePos="0" relativeHeight="251658240" behindDoc="1" locked="0" layoutInCell="1" allowOverlap="1" wp14:anchorId="59740DB3" wp14:editId="510D1317">
+            <wp:simplePos x="0" y="0"/>
+            <wp:positionH relativeFrom="column">
+              <wp:posOffset>3276600</wp:posOffset>
+            </wp:positionH>
+            <wp:positionV relativeFrom="paragraph">
+              <wp:posOffset>11430</wp:posOffset>
+            </wp:positionV>
+            <wp:extent cx="3429000" cy="2085975"/>
+            <wp:effectExtent l="0" t="0" r="0" b="9525"/>
+            <wp:wrapNone/>
+            <wp:docPr id="3" name="Picture 3" descr="https://scontent-ort2-1.xx.fbcdn.net/v/t34.0-12/28383554_10210032600844571_1564871061_n.jpg?oh=4f8ca657fb1dbd4a2d7779e67c175667&amp;oe=5A93864A"/>
+            <wp:cNvGraphicFramePr>
+              <a:graphicFrameLocks xmlns:a="http://schemas.openxmlformats.org/drawingml/2006/main" noChangeAspect="1"/>
+            </wp:cNvGraphicFramePr>
+            <a:graphic xmlns:a="http://schemas.openxmlformats.org/drawingml/2006/main">
+              <a:graphicData uri="http://schemas.openxmlformats.org/drawingml/2006/picture">
+                <pic:pic xmlns:pic="http://schemas.openxmlformats.org/drawingml/2006/picture">
+                  <pic:nvPicPr>
+                    <pic:cNvPr id="0" name="Picture 7" descr="https://scontent-ort2-1.xx.fbcdn.net/v/t34.0-12/28383554_10210032600844571_1564871061_n.jpg?oh=4f8ca657fb1dbd4a2d7779e67c175667&amp;oe=5A93864A"/>
+                    <pic:cNvPicPr>
+                      <a:picLocks noChangeAspect="1" noChangeArrowheads="1"/>
+                    </pic:cNvPicPr>
+                  </pic:nvPicPr>
+                  <pic:blipFill rotWithShape="1">
+                    <a:blip r:embed="rId9">
+                      <a:extLst>
+                        <a:ext uri="{28A0092B-C50C-407E-A947-70E740481C1C}">
+                          <a14:useLocalDpi xmlns:a14="http://schemas.microsoft.com/office/drawing/2010/main" val="0"/>
+                        </a:ext>
+                      </a:extLst>
+                    </a:blip>
+                    <a:srcRect t="18750" b="47031"/>
+                    <a:stretch/>
+                  </pic:blipFill>
+                  <pic:spPr bwMode="auto">
+                    <a:xfrm>
+                      <a:off x="0" y="0"/>
+                      <a:ext cx="3429000" cy="2085975"/>
+                    </a:xfrm>
+                    <a:prstGeom prst="rect">
+                      <a:avLst/>
+                    </a:prstGeom>
+                    <a:noFill/>
+                    <a:ln>
+                      <a:noFill/>
+                    </a:ln>
+                    <a:extLst>
+                      <a:ext uri="{53640926-AAD7-44D8-BBD7-CCE9431645EC}">
+                        <a14:shadowObscured xmlns:a14="http://schemas.microsoft.com/office/drawing/2010/main"/>
+                      </a:ext>
+                    </a:extLst>
+                  </pic:spPr>
+                </pic:pic>
+              </a:graphicData>
+            </a:graphic>
+          </wp:anchor>
+        </w:drawing>
+      </w:r>
+      <w:r>
+        <w:rPr>
+          <w:noProof/>
+        </w:rPr>
+        <w:drawing>
+          <wp:inline distT="0" distB="0" distL="0" distR="0" wp14:anchorId="0EBBCE7B" wp14:editId="1858B499">
+            <wp:extent cx="3429000" cy="2295525"/>
+            <wp:effectExtent l="0" t="0" r="0" b="9525"/>
+            <wp:docPr id="2" name="Picture 2" descr="https://scontent-ort2-1.xx.fbcdn.net/v/t34.0-12/28308755_10210032587804245_323307590_n.jpg?oh=c612e9333cd442cc60029dc0130adb36&amp;oe=5A944977"/>
+            <wp:cNvGraphicFramePr>
+              <a:graphicFrameLocks xmlns:a="http://schemas.openxmlformats.org/drawingml/2006/main" noChangeAspect="1"/>
+            </wp:cNvGraphicFramePr>
+            <a:graphic xmlns:a="http://schemas.openxmlformats.org/drawingml/2006/main">
+              <a:graphicData uri="http://schemas.openxmlformats.org/drawingml/2006/picture">
+                <pic:pic xmlns:pic="http://schemas.openxmlformats.org/drawingml/2006/picture">
+                  <pic:nvPicPr>
+                    <pic:cNvPr id="0" name="Picture 5" descr="https://scontent-ort2-1.xx.fbcdn.net/v/t34.0-12/28308755_10210032587804245_323307590_n.jpg?oh=c612e9333cd442cc60029dc0130adb36&amp;oe=5A944977"/>
+                    <pic:cNvPicPr>
+                      <a:picLocks noChangeAspect="1" noChangeArrowheads="1"/>
+                    </pic:cNvPicPr>
+                  </pic:nvPicPr>
+                  <pic:blipFill rotWithShape="1">
+                    <a:blip r:embed="rId10">
+                      <a:extLst>
+                        <a:ext uri="{28A0092B-C50C-407E-A947-70E740481C1C}">
+                          <a14:useLocalDpi xmlns:a14="http://schemas.microsoft.com/office/drawing/2010/main" val="0"/>
+                        </a:ext>
+                      </a:extLst>
+                    </a:blip>
+                    <a:srcRect t="23438" b="38906"/>
+                    <a:stretch/>
+                  </pic:blipFill>
+                  <pic:spPr bwMode="auto">
+                    <a:xfrm>
+                      <a:off x="0" y="0"/>
+                      <a:ext cx="3429000" cy="2295525"/>
+                    </a:xfrm>
+                    <a:prstGeom prst="rect">
+                      <a:avLst/>
+                    </a:prstGeom>
+                    <a:noFill/>
+                    <a:ln>
+                      <a:noFill/>
+                    </a:ln>
+                    <a:extLst>
+                      <a:ext uri="{53640926-AAD7-44D8-BBD7-CCE9431645EC}">
+                        <a14:shadowObscured xmlns:a14="http://schemas.microsoft.com/office/drawing/2010/main"/>
+                      </a:ext>
+                    </a:extLst>
+                  </pic:spPr>
+                </pic:pic>
+              </a:graphicData>
+            </a:graphic>
+          </wp:inline>
+        </w:drawing>
+      </w:r>
+      <w:r>
+        <w:t xml:space="preserve"> </w:t>
+      </w:r>
+    </w:p>
+    <w:p>
+      <w:pPr>
+        <w:rPr>
+          <w:rFonts w:cstheme="minorHAnsi"/>
+        </w:rPr>
+      </w:pPr>
+    </w:p>
+    <w:p>
+      <w:pPr>
+        <w:rPr>
+          <w:rFonts w:cstheme="minorHAnsi"/>
+          <w:b/>
+          <w:bCs/>
+        </w:rPr>
+      </w:pPr>
+      <w:r>
+        <w:rPr>
+          <w:rFonts w:cstheme="minorHAnsi"/>
+          <w:b/>
+          <w:bCs/>
+        </w:rPr>
+        <w:t>Language Description:</w:t>
+      </w:r>
+    </w:p>
+    <w:p>
+      <w:pPr>
+        <w:rPr>
+          <w:rFonts w:cstheme="minorHAnsi"/>
+        </w:rPr>
+      </w:pPr>
+      <w:r>
+        <w:rPr>
+          <w:rFonts w:cstheme="minorHAnsi"/>
+        </w:rPr>
+        <w:t>Operators</w:t>
+      </w:r>
+      <w:r>
+        <w:rPr>
+          <w:rFonts w:cstheme="minorHAnsi"/>
+        </w:rPr>
+        <w:t xml:space="preserve"> and punctuators</w:t>
+      </w:r>
+      <w:r>
+        <w:rPr>
+          <w:rFonts w:cstheme="minorHAnsi"/>
+        </w:rPr>
+        <w:t xml:space="preserve"> are any characters that are defined in the following regex</w:t>
+      </w:r>
+      <w:r>
+        <w:rPr>
+          <w:rFonts w:cstheme="minorHAnsi"/>
+        </w:rPr>
+        <w:t xml:space="preserve"> (they are combined since they have similar state diagram)</w:t>
+      </w:r>
+      <w:r>
+        <w:rPr>
+          <w:rFonts w:cstheme="minorHAnsi"/>
+        </w:rPr>
+        <w:t>:</w:t>
+      </w:r>
+    </w:p>
+    <w:p>
+      <w:pPr>
+        <w:rPr>
+          <w:rFonts w:ascii="Courier New" w:hAnsi="Courier New" w:cs="Courier New"/>
+        </w:rPr>
+      </w:pPr>
+      <w:r>
+        <w:rPr>
+          <w:rFonts w:ascii="Courier New" w:hAnsi="Courier New" w:cs="Courier New"/>
+        </w:rPr>
+        <w:t>(</w:t>
+      </w:r>
+      <w:r>
+        <w:rPr>
+          <w:rFonts w:ascii="Courier New" w:hAnsi="Courier New" w:cs="Courier New"/>
+        </w:rPr>
+        <w:t>(((\+|\-)?)|\|\|)</w:t>
+      </w:r>
+      <w:r>
+        <w:rPr>
+          <w:rFonts w:ascii="Courier New" w:hAnsi="Courier New" w:cs="Courier New"/>
+        </w:rPr>
+        <w:t>|</w:t>
+      </w:r>
+      <w:r>
+        <w:rPr>
+          <w:rFonts w:ascii="Courier New" w:hAnsi="Courier New" w:cs="Courier New"/>
+        </w:rPr>
+        <w:t>(*|\/|%|&amp;&amp;)</w:t>
+      </w:r>
+      <w:r>
+        <w:rPr>
+          <w:rFonts w:ascii="Courier New" w:hAnsi="Courier New" w:cs="Courier New"/>
+        </w:rPr>
+        <w:t>|</w:t>
+      </w:r>
+      <w:r>
+        <w:rPr>
+          <w:rFonts w:ascii="Courier New" w:hAnsi="Courier New" w:cs="Courier New"/>
+        </w:rPr>
+        <w:t>(\*\*)</w:t>
+      </w:r>
+      <w:r>
+        <w:rPr>
+          <w:rFonts w:ascii="Courier New" w:hAnsi="Courier New" w:cs="Courier New"/>
+        </w:rPr>
+        <w:t>|</w:t>
+      </w:r>
+      <w:r>
+        <w:rPr>
+          <w:rFonts w:ascii="Courier New" w:hAnsi="Courier New" w:cs="Courier New"/>
+        </w:rPr>
+        <w:t>(==|!=|&lt;|&lt;=|&gt;=|&gt;))</w:t>
+      </w:r>
+    </w:p>
+    <w:p>
+      <w:pPr>
+        <w:rPr>
+          <w:rFonts w:ascii="Courier New" w:hAnsi="Courier New" w:cs="Courier New"/>
+        </w:rPr>
+      </w:pPr>
+    </w:p>
+    <w:p>
+      <w:pPr>
+        <w:rPr>
+          <w:rFonts w:cstheme="minorHAnsi"/>
+          <w:b/>
+          <w:bCs/>
+        </w:rPr>
+      </w:pPr>
+    </w:p>
+    <w:p>
+      <w:pPr>
+        <w:rPr>
+          <w:rFonts w:cstheme="minorHAnsi"/>
+        </w:rPr>
+      </w:pPr>
       <w:bookmarkStart w:id="0" w:name="_GoBack"/>
       <w:bookmarkEnd w:id="0"/>
     </w:p>
-    <w:p>
-      <w:pPr>
-        <w:rPr>
-          <w:rFonts w:cstheme="minorHAnsi"/>
-        </w:rPr>
-      </w:pPr>
-    </w:p>
     <w:sectPr>
-      <w:headerReference w:type="default" r:id="rId7"/>
+      <w:headerReference w:type="default" r:id="rId11"/>
       <w:pgSz w:w="12240" w:h="15840"/>
       <w:pgMar w:top="1440" w:right="1440" w:bottom="1440" w:left="1440" w:header="720" w:footer="720" w:gutter="0"/>
       <w:cols w:space="720"/>
@@ -1503,7 +2135,7 @@
 </file>
 
 <file path=word/endnotes.xml><?xml version="1.0" encoding="utf-8"?>
-<w:endnotes xmlns:wpc="http://schemas.microsoft.com/office/word/2010/wordprocessingCanvas" xmlns:cx="http://schemas.microsoft.com/office/drawing/2014/chartex" xmlns:cx1="http://schemas.microsoft.com/office/drawing/2015/9/8/chartex" xmlns:cx2="http://schemas.microsoft.com/office/drawing/2015/10/21/chartex" xmlns:cx3="http://schemas.microsoft.com/office/drawing/2016/5/9/chartex" xmlns:cx4="http://schemas.microsoft.com/office/drawing/2016/5/10/chartex" xmlns:cx5="http://schemas.microsoft.com/office/drawing/2016/5/11/chartex" xmlns:cx6="http://schemas.microsoft.com/office/drawing/2016/5/12/chartex" xmlns:cx7="http://schemas.microsoft.com/office/drawing/2016/5/13/chartex" xmlns:cx8="http://schemas.microsoft.com/office/drawing/2016/5/14/chartex" xmlns:mc="http://schemas.openxmlformats.org/markup-compatibility/2006" xmlns:aink="http://schemas.microsoft.com/office/drawing/2016/ink" xmlns:am3d="http://schemas.microsoft.com/office/drawing/2017/model3d" xmlns:o="urn:schemas-microsoft-com:office:office" xmlns:r="http://schemas.openxmlformats.org/officeDocument/2006/relationships" xmlns:m="http://schemas.openxmlformats.org/officeDocument/2006/math" xmlns:v="urn:schemas-microsoft-com:vml" xmlns:wp14="http://schemas.microsoft.com/office/word/2010/wordprocessingDrawing" xmlns:wp="http://schemas.openxmlformats.org/drawingml/2006/wordprocessingDrawing" xmlns:w10="urn:schemas-microsoft-com:office:word" xmlns:w="http://schemas.openxmlformats.org/wordprocessingml/2006/main" xmlns:w14="http://schemas.microsoft.com/office/word/2010/wordml" xmlns:w15="http://schemas.microsoft.com/office/word/2012/wordml" xmlns:w16cid="http://schemas.microsoft.com/office/word/2016/wordml/cid" xmlns:w16se="http://schemas.microsoft.com/office/word/2015/wordml/symex" xmlns:wpg="http://schemas.microsoft.com/office/word/2010/wordprocessingGroup" xmlns:wpi="http://schemas.microsoft.com/office/word/2010/wordprocessingInk" xmlns:wne="http://schemas.microsoft.com/office/word/2006/wordml" xmlns:wps="http://schemas.microsoft.com/office/word/2010/wordprocessingShape" mc:Ignorable="w14 w15 w16se w16cid wp14">
+<w:endnotes xmlns:wpc="http://schemas.microsoft.com/office/word/2010/wordprocessingCanvas" xmlns:cx="http://schemas.microsoft.com/office/drawing/2014/chartex" xmlns:mc="http://schemas.openxmlformats.org/markup-compatibility/2006" xmlns:o="urn:schemas-microsoft-com:office:office" xmlns:r="http://schemas.openxmlformats.org/officeDocument/2006/relationships" xmlns:m="http://schemas.openxmlformats.org/officeDocument/2006/math" xmlns:v="urn:schemas-microsoft-com:vml" xmlns:wp14="http://schemas.microsoft.com/office/word/2010/wordprocessingDrawing" xmlns:wp="http://schemas.openxmlformats.org/drawingml/2006/wordprocessingDrawing" xmlns:w10="urn:schemas-microsoft-com:office:word" xmlns:w="http://schemas.openxmlformats.org/wordprocessingml/2006/main" xmlns:w14="http://schemas.microsoft.com/office/word/2010/wordml" xmlns:w15="http://schemas.microsoft.com/office/word/2012/wordml" xmlns:w16se="http://schemas.microsoft.com/office/word/2015/wordml/symex" xmlns:wpg="http://schemas.microsoft.com/office/word/2010/wordprocessingGroup" xmlns:wpi="http://schemas.microsoft.com/office/word/2010/wordprocessingInk" xmlns:wne="http://schemas.microsoft.com/office/word/2006/wordml" xmlns:wps="http://schemas.microsoft.com/office/word/2010/wordprocessingShape" mc:Ignorable="w14 w15 w16se wp14">
   <w:endnote w:type="separator" w:id="-1">
     <w:p>
       <w:pPr>
@@ -1528,7 +2160,7 @@
 </file>
 
 <file path=word/footnotes.xml><?xml version="1.0" encoding="utf-8"?>
-<w:footnotes xmlns:wpc="http://schemas.microsoft.com/office/word/2010/wordprocessingCanvas" xmlns:cx="http://schemas.microsoft.com/office/drawing/2014/chartex" xmlns:cx1="http://schemas.microsoft.com/office/drawing/2015/9/8/chartex" xmlns:cx2="http://schemas.microsoft.com/office/drawing/2015/10/21/chartex" xmlns:cx3="http://schemas.microsoft.com/office/drawing/2016/5/9/chartex" xmlns:cx4="http://schemas.microsoft.com/office/drawing/2016/5/10/chartex" xmlns:cx5="http://schemas.microsoft.com/office/drawing/2016/5/11/chartex" xmlns:cx6="http://schemas.microsoft.com/office/drawing/2016/5/12/chartex" xmlns:cx7="http://schemas.microsoft.com/office/drawing/2016/5/13/chartex" xmlns:cx8="http://schemas.microsoft.com/office/drawing/2016/5/14/chartex" xmlns:mc="http://schemas.openxmlformats.org/markup-compatibility/2006" xmlns:aink="http://schemas.microsoft.com/office/drawing/2016/ink" xmlns:am3d="http://schemas.microsoft.com/office/drawing/2017/model3d" xmlns:o="urn:schemas-microsoft-com:office:office" xmlns:r="http://schemas.openxmlformats.org/officeDocument/2006/relationships" xmlns:m="http://schemas.openxmlformats.org/officeDocument/2006/math" xmlns:v="urn:schemas-microsoft-com:vml" xmlns:wp14="http://schemas.microsoft.com/office/word/2010/wordprocessingDrawing" xmlns:wp="http://schemas.openxmlformats.org/drawingml/2006/wordprocessingDrawing" xmlns:w10="urn:schemas-microsoft-com:office:word" xmlns:w="http://schemas.openxmlformats.org/wordprocessingml/2006/main" xmlns:w14="http://schemas.microsoft.com/office/word/2010/wordml" xmlns:w15="http://schemas.microsoft.com/office/word/2012/wordml" xmlns:w16cid="http://schemas.microsoft.com/office/word/2016/wordml/cid" xmlns:w16se="http://schemas.microsoft.com/office/word/2015/wordml/symex" xmlns:wpg="http://schemas.microsoft.com/office/word/2010/wordprocessingGroup" xmlns:wpi="http://schemas.microsoft.com/office/word/2010/wordprocessingInk" xmlns:wne="http://schemas.microsoft.com/office/word/2006/wordml" xmlns:wps="http://schemas.microsoft.com/office/word/2010/wordprocessingShape" mc:Ignorable="w14 w15 w16se w16cid wp14">
+<w:footnotes xmlns:wpc="http://schemas.microsoft.com/office/word/2010/wordprocessingCanvas" xmlns:cx="http://schemas.microsoft.com/office/drawing/2014/chartex" xmlns:mc="http://schemas.openxmlformats.org/markup-compatibility/2006" xmlns:o="urn:schemas-microsoft-com:office:office" xmlns:r="http://schemas.openxmlformats.org/officeDocument/2006/relationships" xmlns:m="http://schemas.openxmlformats.org/officeDocument/2006/math" xmlns:v="urn:schemas-microsoft-com:vml" xmlns:wp14="http://schemas.microsoft.com/office/word/2010/wordprocessingDrawing" xmlns:wp="http://schemas.openxmlformats.org/drawingml/2006/wordprocessingDrawing" xmlns:w10="urn:schemas-microsoft-com:office:word" xmlns:w="http://schemas.openxmlformats.org/wordprocessingml/2006/main" xmlns:w14="http://schemas.microsoft.com/office/word/2010/wordml" xmlns:w15="http://schemas.microsoft.com/office/word/2012/wordml" xmlns:w16se="http://schemas.microsoft.com/office/word/2015/wordml/symex" xmlns:wpg="http://schemas.microsoft.com/office/word/2010/wordprocessingGroup" xmlns:wpi="http://schemas.microsoft.com/office/word/2010/wordprocessingInk" xmlns:wne="http://schemas.microsoft.com/office/word/2006/wordml" xmlns:wps="http://schemas.microsoft.com/office/word/2010/wordprocessingShape" mc:Ignorable="w14 w15 w16se wp14">
   <w:footnote w:type="separator" w:id="-1">
     <w:p>
       <w:pPr>
@@ -1553,20 +2185,17 @@
 </file>
 
 <file path=word/header1.xml><?xml version="1.0" encoding="utf-8"?>
-<w:hdr xmlns:wpc="http://schemas.microsoft.com/office/word/2010/wordprocessingCanvas" xmlns:cx="http://schemas.microsoft.com/office/drawing/2014/chartex" xmlns:cx1="http://schemas.microsoft.com/office/drawing/2015/9/8/chartex" xmlns:cx2="http://schemas.microsoft.com/office/drawing/2015/10/21/chartex" xmlns:cx3="http://schemas.microsoft.com/office/drawing/2016/5/9/chartex" xmlns:cx4="http://schemas.microsoft.com/office/drawing/2016/5/10/chartex" xmlns:cx5="http://schemas.microsoft.com/office/drawing/2016/5/11/chartex" xmlns:cx6="http://schemas.microsoft.com/office/drawing/2016/5/12/chartex" xmlns:cx7="http://schemas.microsoft.com/office/drawing/2016/5/13/chartex" xmlns:cx8="http://schemas.microsoft.com/office/drawing/2016/5/14/chartex" xmlns:mc="http://schemas.openxmlformats.org/markup-compatibility/2006" xmlns:aink="http://schemas.microsoft.com/office/drawing/2016/ink" xmlns:am3d="http://schemas.microsoft.com/office/drawing/2017/model3d" xmlns:o="urn:schemas-microsoft-com:office:office" xmlns:r="http://schemas.openxmlformats.org/officeDocument/2006/relationships" xmlns:m="http://schemas.openxmlformats.org/officeDocument/2006/math" xmlns:v="urn:schemas-microsoft-com:vml" xmlns:wp14="http://schemas.microsoft.com/office/word/2010/wordprocessingDrawing" xmlns:wp="http://schemas.openxmlformats.org/drawingml/2006/wordprocessingDrawing" xmlns:w10="urn:schemas-microsoft-com:office:word" xmlns:w="http://schemas.openxmlformats.org/wordprocessingml/2006/main" xmlns:w14="http://schemas.microsoft.com/office/word/2010/wordml" xmlns:w15="http://schemas.microsoft.com/office/word/2012/wordml" xmlns:w16cid="http://schemas.microsoft.com/office/word/2016/wordml/cid" xmlns:w16se="http://schemas.microsoft.com/office/word/2015/wordml/symex" xmlns:wpg="http://schemas.microsoft.com/office/word/2010/wordprocessingGroup" xmlns:wpi="http://schemas.microsoft.com/office/word/2010/wordprocessingInk" xmlns:wne="http://schemas.microsoft.com/office/word/2006/wordml" xmlns:wps="http://schemas.microsoft.com/office/word/2010/wordprocessingShape" mc:Ignorable="w14 w15 w16se w16cid wp14">
+<w:hdr xmlns:wpc="http://schemas.microsoft.com/office/word/2010/wordprocessingCanvas" xmlns:cx="http://schemas.microsoft.com/office/drawing/2014/chartex" xmlns:mc="http://schemas.openxmlformats.org/markup-compatibility/2006" xmlns:o="urn:schemas-microsoft-com:office:office" xmlns:r="http://schemas.openxmlformats.org/officeDocument/2006/relationships" xmlns:m="http://schemas.openxmlformats.org/officeDocument/2006/math" xmlns:v="urn:schemas-microsoft-com:vml" xmlns:wp14="http://schemas.microsoft.com/office/word/2010/wordprocessingDrawing" xmlns:wp="http://schemas.openxmlformats.org/drawingml/2006/wordprocessingDrawing" xmlns:w10="urn:schemas-microsoft-com:office:word" xmlns:w="http://schemas.openxmlformats.org/wordprocessingml/2006/main" xmlns:w14="http://schemas.microsoft.com/office/word/2010/wordml" xmlns:w15="http://schemas.microsoft.com/office/word/2012/wordml" xmlns:w16se="http://schemas.microsoft.com/office/word/2015/wordml/symex" xmlns:wpg="http://schemas.microsoft.com/office/word/2010/wordprocessingGroup" xmlns:wpi="http://schemas.microsoft.com/office/word/2010/wordprocessingInk" xmlns:wne="http://schemas.microsoft.com/office/word/2006/wordml" xmlns:wps="http://schemas.microsoft.com/office/word/2010/wordprocessingShape" mc:Ignorable="w14 w15 w16se wp14">
   <w:p>
     <w:r>
-      <w:t>Najim – Phase 2</w:t>
-    </w:r>
-    <w:r>
-      <w:t xml:space="preserve"> – Abdulrahman Zaiter – Brendan Jones</w:t>
+      <w:t>Najim – Phase 2 – Abdulrahman Zaiter – Brendan Jones</w:t>
     </w:r>
   </w:p>
 </w:hdr>
 </file>
 
 <file path=word/numbering.xml><?xml version="1.0" encoding="utf-8"?>
-<w:numbering xmlns:wpc="http://schemas.microsoft.com/office/word/2010/wordprocessingCanvas" xmlns:cx="http://schemas.microsoft.com/office/drawing/2014/chartex" xmlns:cx1="http://schemas.microsoft.com/office/drawing/2015/9/8/chartex" xmlns:cx2="http://schemas.microsoft.com/office/drawing/2015/10/21/chartex" xmlns:cx3="http://schemas.microsoft.com/office/drawing/2016/5/9/chartex" xmlns:cx4="http://schemas.microsoft.com/office/drawing/2016/5/10/chartex" xmlns:cx5="http://schemas.microsoft.com/office/drawing/2016/5/11/chartex" xmlns:cx6="http://schemas.microsoft.com/office/drawing/2016/5/12/chartex" xmlns:cx7="http://schemas.microsoft.com/office/drawing/2016/5/13/chartex" xmlns:cx8="http://schemas.microsoft.com/office/drawing/2016/5/14/chartex" xmlns:mc="http://schemas.openxmlformats.org/markup-compatibility/2006" xmlns:aink="http://schemas.microsoft.com/office/drawing/2016/ink" xmlns:am3d="http://schemas.microsoft.com/office/drawing/2017/model3d" xmlns:o="urn:schemas-microsoft-com:office:office" xmlns:r="http://schemas.openxmlformats.org/officeDocument/2006/relationships" xmlns:m="http://schemas.openxmlformats.org/officeDocument/2006/math" xmlns:v="urn:schemas-microsoft-com:vml" xmlns:wp14="http://schemas.microsoft.com/office/word/2010/wordprocessingDrawing" xmlns:wp="http://schemas.openxmlformats.org/drawingml/2006/wordprocessingDrawing" xmlns:w10="urn:schemas-microsoft-com:office:word" xmlns:w="http://schemas.openxmlformats.org/wordprocessingml/2006/main" xmlns:w14="http://schemas.microsoft.com/office/word/2010/wordml" xmlns:w15="http://schemas.microsoft.com/office/word/2012/wordml" xmlns:w16cid="http://schemas.microsoft.com/office/word/2016/wordml/cid" xmlns:w16se="http://schemas.microsoft.com/office/word/2015/wordml/symex" xmlns:wpg="http://schemas.microsoft.com/office/word/2010/wordprocessingGroup" xmlns:wpi="http://schemas.microsoft.com/office/word/2010/wordprocessingInk" xmlns:wne="http://schemas.microsoft.com/office/word/2006/wordml" xmlns:wps="http://schemas.microsoft.com/office/word/2010/wordprocessingShape" mc:Ignorable="w14 w15 w16se w16cid wp14">
+<w:numbering xmlns:wpc="http://schemas.microsoft.com/office/word/2010/wordprocessingCanvas" xmlns:cx="http://schemas.microsoft.com/office/drawing/2014/chartex" xmlns:mc="http://schemas.openxmlformats.org/markup-compatibility/2006" xmlns:o="urn:schemas-microsoft-com:office:office" xmlns:r="http://schemas.openxmlformats.org/officeDocument/2006/relationships" xmlns:m="http://schemas.openxmlformats.org/officeDocument/2006/math" xmlns:v="urn:schemas-microsoft-com:vml" xmlns:wp14="http://schemas.microsoft.com/office/word/2010/wordprocessingDrawing" xmlns:wp="http://schemas.openxmlformats.org/drawingml/2006/wordprocessingDrawing" xmlns:w10="urn:schemas-microsoft-com:office:word" xmlns:w="http://schemas.openxmlformats.org/wordprocessingml/2006/main" xmlns:w14="http://schemas.microsoft.com/office/word/2010/wordml" xmlns:w15="http://schemas.microsoft.com/office/word/2012/wordml" xmlns:w16se="http://schemas.microsoft.com/office/word/2015/wordml/symex" xmlns:wpg="http://schemas.microsoft.com/office/word/2010/wordprocessingGroup" xmlns:wpi="http://schemas.microsoft.com/office/word/2010/wordprocessingInk" xmlns:wne="http://schemas.microsoft.com/office/word/2006/wordml" xmlns:wps="http://schemas.microsoft.com/office/word/2010/wordprocessingShape" mc:Ignorable="w14 w15 w16se wp14">
   <w:abstractNum w:abstractNumId="0" w15:restartNumberingAfterBreak="0">
     <w:nsid w:val="15064B0D"/>
     <w:multiLevelType w:val="hybridMultilevel"/>
@@ -2403,7 +3032,7 @@
 </file>
 
 <file path=word/styles.xml><?xml version="1.0" encoding="utf-8"?>
-<w:styles xmlns:mc="http://schemas.openxmlformats.org/markup-compatibility/2006" xmlns:r="http://schemas.openxmlformats.org/officeDocument/2006/relationships" xmlns:w="http://schemas.openxmlformats.org/wordprocessingml/2006/main" xmlns:w14="http://schemas.microsoft.com/office/word/2010/wordml" xmlns:w15="http://schemas.microsoft.com/office/word/2012/wordml" xmlns:w16cid="http://schemas.microsoft.com/office/word/2016/wordml/cid" xmlns:w16se="http://schemas.microsoft.com/office/word/2015/wordml/symex" mc:Ignorable="w14 w15 w16se w16cid">
+<w:styles xmlns:mc="http://schemas.openxmlformats.org/markup-compatibility/2006" xmlns:r="http://schemas.openxmlformats.org/officeDocument/2006/relationships" xmlns:w="http://schemas.openxmlformats.org/wordprocessingml/2006/main" xmlns:w14="http://schemas.microsoft.com/office/word/2010/wordml" xmlns:w15="http://schemas.microsoft.com/office/word/2012/wordml" xmlns:w16se="http://schemas.microsoft.com/office/word/2015/wordml/symex" mc:Ignorable="w14 w15 w16se">
   <w:docDefaults>
     <w:rPrDefault>
       <w:rPr>
@@ -2419,7 +3048,7 @@
       </w:pPr>
     </w:pPrDefault>
   </w:docDefaults>
-  <w:latentStyles w:defLockedState="0" w:defUIPriority="99" w:defSemiHidden="0" w:defUnhideWhenUsed="0" w:defQFormat="0" w:count="375">
+  <w:latentStyles w:defLockedState="0" w:defUIPriority="99" w:defSemiHidden="0" w:defUnhideWhenUsed="0" w:defQFormat="0" w:count="371">
     <w:lsdException w:name="Normal" w:uiPriority="0" w:qFormat="1"/>
     <w:lsdException w:name="heading 1" w:uiPriority="9" w:qFormat="1"/>
     <w:lsdException w:name="heading 2" w:semiHidden="1" w:uiPriority="9" w:unhideWhenUsed="1" w:qFormat="1"/>
@@ -2791,10 +3420,6 @@
     <w:lsdException w:name="List Table 5 Dark Accent 6" w:uiPriority="50"/>
     <w:lsdException w:name="List Table 6 Colorful Accent 6" w:uiPriority="51"/>
     <w:lsdException w:name="List Table 7 Colorful Accent 6" w:uiPriority="52"/>
-    <w:lsdException w:name="Mention" w:semiHidden="1" w:unhideWhenUsed="1"/>
-    <w:lsdException w:name="Smart Hyperlink" w:semiHidden="1" w:unhideWhenUsed="1"/>
-    <w:lsdException w:name="Hashtag" w:semiHidden="1" w:unhideWhenUsed="1"/>
-    <w:lsdException w:name="Unresolved Mention" w:semiHidden="1" w:unhideWhenUsed="1"/>
   </w:latentStyles>
   <w:style w:type="paragraph" w:default="1" w:styleId="Normal">
     <w:name w:val="Normal"/>

</xml_diff>